<commit_message>
q4 report is completed
</commit_message>
<xml_diff>
--- a/Project-Report(2).docx
+++ b/Project-Report(2).docx
@@ -1599,17 +1599,174 @@
       <w:r>
         <w:t>4)</w:t>
       </w:r>
+    </w:p>
+    <w:p>
+      <w:pPr>
+        <w:rPr>
+          <w:lang w:val="en-CA"/>
+        </w:rPr>
+      </w:pPr>
+      <w:r>
+        <w:rPr>
+          <w:lang w:val="en-CA"/>
+        </w:rPr>
+        <w:t xml:space="preserve">Both </w:t>
+      </w:r>
+      <w:proofErr w:type="spellStart"/>
+      <w:r>
+        <w:rPr>
+          <w:lang w:val="en-CA"/>
+        </w:rPr>
+        <w:t>dtd</w:t>
+      </w:r>
+      <w:proofErr w:type="spellEnd"/>
+      <w:r>
+        <w:rPr>
+          <w:lang w:val="en-CA"/>
+        </w:rPr>
+        <w:t xml:space="preserve"> and schema are used to declare a list of </w:t>
+      </w:r>
+      <w:r>
+        <w:rPr>
+          <w:lang w:val="en-CA"/>
+        </w:rPr>
+        <w:t xml:space="preserve">xml </w:t>
+      </w:r>
+      <w:r>
+        <w:rPr>
+          <w:lang w:val="en-CA"/>
+        </w:rPr>
+        <w:t xml:space="preserve">elements and their attributes. As you can see below, declaration of Retail price looks very similar. Moreover, both of them are forcing type of data that will be stored in this element. </w:t>
+      </w:r>
+    </w:p>
+    <w:p>
       <w:r>
         <w:tab/>
       </w:r>
     </w:p>
+    <w:p>
+      <w:r>
+        <w:rPr>
+          <w:noProof/>
+        </w:rPr>
+        <w:drawing>
+          <wp:inline distT="0" distB="0" distL="0" distR="0" wp14:anchorId="5E83447F" wp14:editId="0C6E5E1D">
+            <wp:extent cx="3721100" cy="228600"/>
+            <wp:effectExtent l="0" t="0" r="0" b="0"/>
+            <wp:docPr id="5" name="Рисунок 5"/>
+            <wp:cNvGraphicFramePr>
+              <a:graphicFrameLocks xmlns:a="http://schemas.openxmlformats.org/drawingml/2006/main" noChangeAspect="1"/>
+            </wp:cNvGraphicFramePr>
+            <a:graphic xmlns:a="http://schemas.openxmlformats.org/drawingml/2006/main">
+              <a:graphicData uri="http://schemas.openxmlformats.org/drawingml/2006/picture">
+                <pic:pic xmlns:pic="http://schemas.openxmlformats.org/drawingml/2006/picture">
+                  <pic:nvPicPr>
+                    <pic:cNvPr id="5" name="Рисунок 5"/>
+                    <pic:cNvPicPr/>
+                  </pic:nvPicPr>
+                  <pic:blipFill>
+                    <a:blip r:embed="rId14">
+                      <a:extLst>
+                        <a:ext uri="{28A0092B-C50C-407E-A947-70E740481C1C}">
+                          <a14:useLocalDpi xmlns:a14="http://schemas.microsoft.com/office/drawing/2010/main" val="0"/>
+                        </a:ext>
+                      </a:extLst>
+                    </a:blip>
+                    <a:stretch>
+                      <a:fillRect/>
+                    </a:stretch>
+                  </pic:blipFill>
+                  <pic:spPr>
+                    <a:xfrm>
+                      <a:off x="0" y="0"/>
+                      <a:ext cx="3721100" cy="228600"/>
+                    </a:xfrm>
+                    <a:prstGeom prst="rect">
+                      <a:avLst/>
+                    </a:prstGeom>
+                  </pic:spPr>
+                </pic:pic>
+              </a:graphicData>
+            </a:graphic>
+          </wp:inline>
+        </w:drawing>
+      </w:r>
+    </w:p>
+    <w:p>
+      <w:r>
+        <w:rPr>
+          <w:noProof/>
+        </w:rPr>
+        <w:drawing>
+          <wp:inline distT="0" distB="0" distL="0" distR="0" wp14:anchorId="79495633" wp14:editId="7B30E716">
+            <wp:extent cx="5486400" cy="210820"/>
+            <wp:effectExtent l="0" t="0" r="0" b="5080"/>
+            <wp:docPr id="15" name="Рисунок 15"/>
+            <wp:cNvGraphicFramePr>
+              <a:graphicFrameLocks xmlns:a="http://schemas.openxmlformats.org/drawingml/2006/main" noChangeAspect="1"/>
+            </wp:cNvGraphicFramePr>
+            <a:graphic xmlns:a="http://schemas.openxmlformats.org/drawingml/2006/main">
+              <a:graphicData uri="http://schemas.openxmlformats.org/drawingml/2006/picture">
+                <pic:pic xmlns:pic="http://schemas.openxmlformats.org/drawingml/2006/picture">
+                  <pic:nvPicPr>
+                    <pic:cNvPr id="15" name="Рисунок 15"/>
+                    <pic:cNvPicPr/>
+                  </pic:nvPicPr>
+                  <pic:blipFill>
+                    <a:blip r:embed="rId15">
+                      <a:extLst>
+                        <a:ext uri="{28A0092B-C50C-407E-A947-70E740481C1C}">
+                          <a14:useLocalDpi xmlns:a14="http://schemas.microsoft.com/office/drawing/2010/main" val="0"/>
+                        </a:ext>
+                      </a:extLst>
+                    </a:blip>
+                    <a:stretch>
+                      <a:fillRect/>
+                    </a:stretch>
+                  </pic:blipFill>
+                  <pic:spPr>
+                    <a:xfrm>
+                      <a:off x="0" y="0"/>
+                      <a:ext cx="5486400" cy="210820"/>
+                    </a:xfrm>
+                    <a:prstGeom prst="rect">
+                      <a:avLst/>
+                    </a:prstGeom>
+                  </pic:spPr>
+                </pic:pic>
+              </a:graphicData>
+            </a:graphic>
+          </wp:inline>
+        </w:drawing>
+      </w:r>
+    </w:p>
     <w:p/>
-    <w:p/>
-    <w:p/>
     <w:p>
       <w:pPr>
         <w:spacing w:after="200" w:line="276" w:lineRule="auto"/>
       </w:pPr>
+      <w:r>
+        <w:t xml:space="preserve">Moreover, schema allows to indicate a number of element’s occurs via minOccurs and </w:t>
+      </w:r>
+      <w:proofErr w:type="spellStart"/>
+      <w:r>
+        <w:t>maxOccurs</w:t>
+      </w:r>
+      <w:proofErr w:type="spellEnd"/>
+      <w:r>
+        <w:t xml:space="preserve"> attribute. DTD also allows to do that via </w:t>
+      </w:r>
+      <w:proofErr w:type="gramStart"/>
+      <w:r>
+        <w:t>*,+</w:t>
+      </w:r>
+      <w:proofErr w:type="gramEnd"/>
+      <w:r>
+        <w:rPr>
+          <w:lang w:val="en-CA"/>
+        </w:rPr>
+        <w:t xml:space="preserve"> and ? operators.</w:t>
+      </w:r>
       <w:r>
         <w:br w:type="page"/>
       </w:r>
@@ -1740,7 +1897,7 @@
                     <pic:cNvPicPr/>
                   </pic:nvPicPr>
                   <pic:blipFill>
-                    <a:blip r:embed="rId14" cstate="print">
+                    <a:blip r:embed="rId16" cstate="print">
                       <a:extLst>
                         <a:ext uri="{28A0092B-C50C-407E-A947-70E740481C1C}">
                           <a14:useLocalDpi xmlns:a14="http://schemas.microsoft.com/office/drawing/2010/main" val="0"/>
@@ -1908,7 +2065,7 @@
                     <pic:cNvPicPr/>
                   </pic:nvPicPr>
                   <pic:blipFill>
-                    <a:blip r:embed="rId15" cstate="print">
+                    <a:blip r:embed="rId17" cstate="print">
                       <a:extLst>
                         <a:ext uri="{28A0092B-C50C-407E-A947-70E740481C1C}">
                           <a14:useLocalDpi xmlns:a14="http://schemas.microsoft.com/office/drawing/2010/main" val="0"/>
@@ -2016,7 +2173,7 @@
                     <pic:cNvPicPr/>
                   </pic:nvPicPr>
                   <pic:blipFill>
-                    <a:blip r:embed="rId16" cstate="print">
+                    <a:blip r:embed="rId18" cstate="print">
                       <a:extLst>
                         <a:ext uri="{28A0092B-C50C-407E-A947-70E740481C1C}">
                           <a14:useLocalDpi xmlns:a14="http://schemas.microsoft.com/office/drawing/2010/main" val="0"/>
@@ -2254,183 +2411,6 @@
                 <pic:pic xmlns:pic="http://schemas.openxmlformats.org/drawingml/2006/picture">
                   <pic:nvPicPr>
                     <pic:cNvPr id="11" name="Рисунок 11"/>
-                    <pic:cNvPicPr/>
-                  </pic:nvPicPr>
-                  <pic:blipFill>
-                    <a:blip r:embed="rId17" cstate="print">
-                      <a:extLst>
-                        <a:ext uri="{28A0092B-C50C-407E-A947-70E740481C1C}">
-                          <a14:useLocalDpi xmlns:a14="http://schemas.microsoft.com/office/drawing/2010/main" val="0"/>
-                        </a:ext>
-                      </a:extLst>
-                    </a:blip>
-                    <a:stretch>
-                      <a:fillRect/>
-                    </a:stretch>
-                  </pic:blipFill>
-                  <pic:spPr>
-                    <a:xfrm>
-                      <a:off x="0" y="0"/>
-                      <a:ext cx="5486400" cy="3429000"/>
-                    </a:xfrm>
-                    <a:prstGeom prst="rect">
-                      <a:avLst/>
-                    </a:prstGeom>
-                  </pic:spPr>
-                </pic:pic>
-              </a:graphicData>
-            </a:graphic>
-          </wp:inline>
-        </w:drawing>
-      </w:r>
-    </w:p>
-    <w:p>
-      <w:pPr>
-        <w:spacing w:after="200" w:line="276" w:lineRule="auto"/>
-        <w:ind w:firstLine="720"/>
-      </w:pPr>
-      <w:r>
-        <w:t xml:space="preserve">To implement searching in question 7 I have created a file question7.js which contains two functions. First is called </w:t>
-      </w:r>
-      <w:proofErr w:type="spellStart"/>
-      <w:r>
-        <w:t>searchProductID</w:t>
-      </w:r>
-      <w:proofErr w:type="spellEnd"/>
-      <w:r>
-        <w:t xml:space="preserve">, this function gets text entered by the user into “Enter Product ID” field. Then, it gets all supplier elements and goes through them using for loop. Within this loop it gets all products of each supplier and goes through them using nested for loop. Then, it checks if current product id is equal to entered product id and if it is it take an appropriate information and puts it into output variable. </w:t>
-      </w:r>
-      <w:proofErr w:type="gramStart"/>
-      <w:r>
-        <w:t>Includes(</w:t>
-      </w:r>
-      <w:proofErr w:type="gramEnd"/>
-      <w:r>
-        <w:t xml:space="preserve">) function allows to implement partial search because it checks if this </w:t>
-      </w:r>
-      <w:r>
-        <w:lastRenderedPageBreak/>
-        <w:t xml:space="preserve">substring is contained in the productid attribute. If user does not enter any information and clicks on “Search” button it will display an information about all products due to </w:t>
-      </w:r>
-      <w:proofErr w:type="gramStart"/>
-      <w:r>
-        <w:t>include(</w:t>
-      </w:r>
-      <w:proofErr w:type="gramEnd"/>
-      <w:r>
-        <w:t xml:space="preserve">) function. </w:t>
-      </w:r>
-      <w:r>
-        <w:t xml:space="preserve">When all loops are finished, output variable is set into </w:t>
-      </w:r>
-      <w:proofErr w:type="spellStart"/>
-      <w:r>
-        <w:t>innerHTML</w:t>
-      </w:r>
-      <w:proofErr w:type="spellEnd"/>
-      <w:r>
-        <w:t xml:space="preserve"> of a table which is used to display data.</w:t>
-      </w:r>
-    </w:p>
-    <w:p>
-      <w:pPr>
-        <w:spacing w:after="200" w:line="276" w:lineRule="auto"/>
-        <w:ind w:firstLine="720"/>
-      </w:pPr>
-      <w:r>
-        <w:t>To implement searching by supplier id I have created the second function which works following the same principle. But in this case, it checks supplier id instead of product id.</w:t>
-      </w:r>
-    </w:p>
-    <w:p>
-      <w:pPr>
-        <w:spacing w:after="200" w:line="276" w:lineRule="auto"/>
-        <w:ind w:firstLine="720"/>
-      </w:pPr>
-      <w:r>
-        <w:t>Output:</w:t>
-      </w:r>
-    </w:p>
-    <w:p>
-      <w:pPr>
-        <w:spacing w:after="200" w:line="276" w:lineRule="auto"/>
-        <w:ind w:firstLine="720"/>
-      </w:pPr>
-      <w:r>
-        <w:rPr>
-          <w:noProof/>
-        </w:rPr>
-        <w:drawing>
-          <wp:inline distT="0" distB="0" distL="0" distR="0" wp14:anchorId="0F52E3E2" wp14:editId="3A92E0ED">
-            <wp:extent cx="5486400" cy="3429000"/>
-            <wp:effectExtent l="0" t="0" r="0" b="0"/>
-            <wp:docPr id="6" name="Рисунок 6"/>
-            <wp:cNvGraphicFramePr>
-              <a:graphicFrameLocks xmlns:a="http://schemas.openxmlformats.org/drawingml/2006/main" noChangeAspect="1"/>
-            </wp:cNvGraphicFramePr>
-            <a:graphic xmlns:a="http://schemas.openxmlformats.org/drawingml/2006/main">
-              <a:graphicData uri="http://schemas.openxmlformats.org/drawingml/2006/picture">
-                <pic:pic xmlns:pic="http://schemas.openxmlformats.org/drawingml/2006/picture">
-                  <pic:nvPicPr>
-                    <pic:cNvPr id="6" name="Рисунок 6"/>
-                    <pic:cNvPicPr/>
-                  </pic:nvPicPr>
-                  <pic:blipFill>
-                    <a:blip r:embed="rId18" cstate="print">
-                      <a:extLst>
-                        <a:ext uri="{28A0092B-C50C-407E-A947-70E740481C1C}">
-                          <a14:useLocalDpi xmlns:a14="http://schemas.microsoft.com/office/drawing/2010/main" val="0"/>
-                        </a:ext>
-                      </a:extLst>
-                    </a:blip>
-                    <a:stretch>
-                      <a:fillRect/>
-                    </a:stretch>
-                  </pic:blipFill>
-                  <pic:spPr>
-                    <a:xfrm>
-                      <a:off x="0" y="0"/>
-                      <a:ext cx="5486400" cy="3429000"/>
-                    </a:xfrm>
-                    <a:prstGeom prst="rect">
-                      <a:avLst/>
-                    </a:prstGeom>
-                  </pic:spPr>
-                </pic:pic>
-              </a:graphicData>
-            </a:graphic>
-          </wp:inline>
-        </w:drawing>
-      </w:r>
-    </w:p>
-    <w:p>
-      <w:pPr>
-        <w:spacing w:after="200" w:line="276" w:lineRule="auto"/>
-        <w:ind w:firstLine="720"/>
-      </w:pPr>
-    </w:p>
-    <w:p>
-      <w:pPr>
-        <w:spacing w:after="200" w:line="276" w:lineRule="auto"/>
-        <w:ind w:firstLine="720"/>
-      </w:pPr>
-      <w:r>
-        <w:rPr>
-          <w:noProof/>
-        </w:rPr>
-        <w:lastRenderedPageBreak/>
-        <w:drawing>
-          <wp:inline distT="0" distB="0" distL="0" distR="0" wp14:anchorId="4F60ACC7" wp14:editId="64A12D07">
-            <wp:extent cx="5486400" cy="3429000"/>
-            <wp:effectExtent l="0" t="0" r="0" b="0"/>
-            <wp:docPr id="12" name="Рисунок 12"/>
-            <wp:cNvGraphicFramePr>
-              <a:graphicFrameLocks xmlns:a="http://schemas.openxmlformats.org/drawingml/2006/main" noChangeAspect="1"/>
-            </wp:cNvGraphicFramePr>
-            <a:graphic xmlns:a="http://schemas.openxmlformats.org/drawingml/2006/main">
-              <a:graphicData uri="http://schemas.openxmlformats.org/drawingml/2006/picture">
-                <pic:pic xmlns:pic="http://schemas.openxmlformats.org/drawingml/2006/picture">
-                  <pic:nvPicPr>
-                    <pic:cNvPr id="12" name="Рисунок 12"/>
                     <pic:cNvPicPr/>
                   </pic:nvPicPr>
                   <pic:blipFill>
@@ -2466,6 +2446,48 @@
         <w:spacing w:after="200" w:line="276" w:lineRule="auto"/>
         <w:ind w:firstLine="720"/>
       </w:pPr>
+      <w:r>
+        <w:t xml:space="preserve">To implement searching in question 7 I have created a file question7.js which contains two functions. First is called </w:t>
+      </w:r>
+      <w:proofErr w:type="spellStart"/>
+      <w:r>
+        <w:t>searchProductID</w:t>
+      </w:r>
+      <w:proofErr w:type="spellEnd"/>
+      <w:r>
+        <w:t xml:space="preserve">, this function gets text entered by the user into “Enter Product ID” field. Then, it gets all supplier elements and goes through them using for loop. Within this loop it gets all products of each supplier and goes through them using nested for loop. Then, it checks if current product id is equal to entered product id and if it is it take an appropriate information and puts it into output variable. </w:t>
+      </w:r>
+      <w:proofErr w:type="gramStart"/>
+      <w:r>
+        <w:t>Includes(</w:t>
+      </w:r>
+      <w:proofErr w:type="gramEnd"/>
+      <w:r>
+        <w:t xml:space="preserve">) function allows to implement partial search because it checks if this </w:t>
+      </w:r>
+      <w:r>
+        <w:lastRenderedPageBreak/>
+        <w:t xml:space="preserve">substring is contained in the productid attribute. If user does not enter any information and clicks on “Search” button it will display an information about all products due to </w:t>
+      </w:r>
+      <w:proofErr w:type="gramStart"/>
+      <w:r>
+        <w:t>include(</w:t>
+      </w:r>
+      <w:proofErr w:type="gramEnd"/>
+      <w:r>
+        <w:t xml:space="preserve">) function. </w:t>
+      </w:r>
+      <w:r>
+        <w:t xml:space="preserve">When all loops are finished, output variable is set into </w:t>
+      </w:r>
+      <w:proofErr w:type="spellStart"/>
+      <w:r>
+        <w:t>innerHTML</w:t>
+      </w:r>
+      <w:proofErr w:type="spellEnd"/>
+      <w:r>
+        <w:t xml:space="preserve"> of a table which is used to display data.</w:t>
+      </w:r>
     </w:p>
     <w:p>
       <w:pPr>
@@ -2473,14 +2495,32 @@
         <w:ind w:firstLine="720"/>
       </w:pPr>
       <w:r>
+        <w:t>To implement searching by supplier id I have created the second function which works following the same principle. But in this case, it checks supplier id instead of product id.</w:t>
+      </w:r>
+    </w:p>
+    <w:p>
+      <w:pPr>
+        <w:spacing w:after="200" w:line="276" w:lineRule="auto"/>
+        <w:ind w:firstLine="720"/>
+      </w:pPr>
+      <w:r>
+        <w:t>Output:</w:t>
+      </w:r>
+    </w:p>
+    <w:p>
+      <w:pPr>
+        <w:spacing w:after="200" w:line="276" w:lineRule="auto"/>
+        <w:ind w:firstLine="720"/>
+      </w:pPr>
+      <w:r>
         <w:rPr>
           <w:noProof/>
         </w:rPr>
         <w:drawing>
-          <wp:inline distT="0" distB="0" distL="0" distR="0" wp14:anchorId="6C3A5881" wp14:editId="5A889E51">
+          <wp:inline distT="0" distB="0" distL="0" distR="0" wp14:anchorId="0F52E3E2" wp14:editId="3A92E0ED">
             <wp:extent cx="5486400" cy="3429000"/>
             <wp:effectExtent l="0" t="0" r="0" b="0"/>
-            <wp:docPr id="13" name="Рисунок 13"/>
+            <wp:docPr id="6" name="Рисунок 6"/>
             <wp:cNvGraphicFramePr>
               <a:graphicFrameLocks xmlns:a="http://schemas.openxmlformats.org/drawingml/2006/main" noChangeAspect="1"/>
             </wp:cNvGraphicFramePr>
@@ -2488,7 +2528,7 @@
               <a:graphicData uri="http://schemas.openxmlformats.org/drawingml/2006/picture">
                 <pic:pic xmlns:pic="http://schemas.openxmlformats.org/drawingml/2006/picture">
                   <pic:nvPicPr>
-                    <pic:cNvPr id="13" name="Рисунок 13"/>
+                    <pic:cNvPr id="6" name="Рисунок 6"/>
                     <pic:cNvPicPr/>
                   </pic:nvPicPr>
                   <pic:blipFill>
@@ -2536,10 +2576,10 @@
         </w:rPr>
         <w:lastRenderedPageBreak/>
         <w:drawing>
-          <wp:inline distT="0" distB="0" distL="0" distR="0" wp14:anchorId="3A401472" wp14:editId="44C0090A">
+          <wp:inline distT="0" distB="0" distL="0" distR="0" wp14:anchorId="4F60ACC7" wp14:editId="64A12D07">
             <wp:extent cx="5486400" cy="3429000"/>
             <wp:effectExtent l="0" t="0" r="0" b="0"/>
-            <wp:docPr id="14" name="Рисунок 14"/>
+            <wp:docPr id="12" name="Рисунок 12"/>
             <wp:cNvGraphicFramePr>
               <a:graphicFrameLocks xmlns:a="http://schemas.openxmlformats.org/drawingml/2006/main" noChangeAspect="1"/>
             </wp:cNvGraphicFramePr>
@@ -2547,7 +2587,7 @@
               <a:graphicData uri="http://schemas.openxmlformats.org/drawingml/2006/picture">
                 <pic:pic xmlns:pic="http://schemas.openxmlformats.org/drawingml/2006/picture">
                   <pic:nvPicPr>
-                    <pic:cNvPr id="14" name="Рисунок 14"/>
+                    <pic:cNvPr id="12" name="Рисунок 12"/>
                     <pic:cNvPicPr/>
                   </pic:nvPicPr>
                   <pic:blipFill>
@@ -2577,6 +2617,123 @@
           </wp:inline>
         </w:drawing>
       </w:r>
+    </w:p>
+    <w:p>
+      <w:pPr>
+        <w:spacing w:after="200" w:line="276" w:lineRule="auto"/>
+        <w:ind w:firstLine="720"/>
+      </w:pPr>
+    </w:p>
+    <w:p>
+      <w:pPr>
+        <w:spacing w:after="200" w:line="276" w:lineRule="auto"/>
+        <w:ind w:firstLine="720"/>
+      </w:pPr>
+      <w:r>
+        <w:rPr>
+          <w:noProof/>
+        </w:rPr>
+        <w:drawing>
+          <wp:inline distT="0" distB="0" distL="0" distR="0" wp14:anchorId="6C3A5881" wp14:editId="5A889E51">
+            <wp:extent cx="5486400" cy="3429000"/>
+            <wp:effectExtent l="0" t="0" r="0" b="0"/>
+            <wp:docPr id="13" name="Рисунок 13"/>
+            <wp:cNvGraphicFramePr>
+              <a:graphicFrameLocks xmlns:a="http://schemas.openxmlformats.org/drawingml/2006/main" noChangeAspect="1"/>
+            </wp:cNvGraphicFramePr>
+            <a:graphic xmlns:a="http://schemas.openxmlformats.org/drawingml/2006/main">
+              <a:graphicData uri="http://schemas.openxmlformats.org/drawingml/2006/picture">
+                <pic:pic xmlns:pic="http://schemas.openxmlformats.org/drawingml/2006/picture">
+                  <pic:nvPicPr>
+                    <pic:cNvPr id="13" name="Рисунок 13"/>
+                    <pic:cNvPicPr/>
+                  </pic:nvPicPr>
+                  <pic:blipFill>
+                    <a:blip r:embed="rId22" cstate="print">
+                      <a:extLst>
+                        <a:ext uri="{28A0092B-C50C-407E-A947-70E740481C1C}">
+                          <a14:useLocalDpi xmlns:a14="http://schemas.microsoft.com/office/drawing/2010/main" val="0"/>
+                        </a:ext>
+                      </a:extLst>
+                    </a:blip>
+                    <a:stretch>
+                      <a:fillRect/>
+                    </a:stretch>
+                  </pic:blipFill>
+                  <pic:spPr>
+                    <a:xfrm>
+                      <a:off x="0" y="0"/>
+                      <a:ext cx="5486400" cy="3429000"/>
+                    </a:xfrm>
+                    <a:prstGeom prst="rect">
+                      <a:avLst/>
+                    </a:prstGeom>
+                  </pic:spPr>
+                </pic:pic>
+              </a:graphicData>
+            </a:graphic>
+          </wp:inline>
+        </w:drawing>
+      </w:r>
+    </w:p>
+    <w:p>
+      <w:pPr>
+        <w:spacing w:after="200" w:line="276" w:lineRule="auto"/>
+        <w:ind w:firstLine="720"/>
+      </w:pPr>
+    </w:p>
+    <w:p>
+      <w:pPr>
+        <w:spacing w:after="200" w:line="276" w:lineRule="auto"/>
+        <w:ind w:firstLine="720"/>
+      </w:pPr>
+      <w:r>
+        <w:rPr>
+          <w:noProof/>
+        </w:rPr>
+        <w:lastRenderedPageBreak/>
+        <w:drawing>
+          <wp:inline distT="0" distB="0" distL="0" distR="0" wp14:anchorId="3A401472" wp14:editId="44C0090A">
+            <wp:extent cx="5486400" cy="3429000"/>
+            <wp:effectExtent l="0" t="0" r="0" b="0"/>
+            <wp:docPr id="14" name="Рисунок 14"/>
+            <wp:cNvGraphicFramePr>
+              <a:graphicFrameLocks xmlns:a="http://schemas.openxmlformats.org/drawingml/2006/main" noChangeAspect="1"/>
+            </wp:cNvGraphicFramePr>
+            <a:graphic xmlns:a="http://schemas.openxmlformats.org/drawingml/2006/main">
+              <a:graphicData uri="http://schemas.openxmlformats.org/drawingml/2006/picture">
+                <pic:pic xmlns:pic="http://schemas.openxmlformats.org/drawingml/2006/picture">
+                  <pic:nvPicPr>
+                    <pic:cNvPr id="14" name="Рисунок 14"/>
+                    <pic:cNvPicPr/>
+                  </pic:nvPicPr>
+                  <pic:blipFill>
+                    <a:blip r:embed="rId23" cstate="print">
+                      <a:extLst>
+                        <a:ext uri="{28A0092B-C50C-407E-A947-70E740481C1C}">
+                          <a14:useLocalDpi xmlns:a14="http://schemas.microsoft.com/office/drawing/2010/main" val="0"/>
+                        </a:ext>
+                      </a:extLst>
+                    </a:blip>
+                    <a:stretch>
+                      <a:fillRect/>
+                    </a:stretch>
+                  </pic:blipFill>
+                  <pic:spPr>
+                    <a:xfrm>
+                      <a:off x="0" y="0"/>
+                      <a:ext cx="5486400" cy="3429000"/>
+                    </a:xfrm>
+                    <a:prstGeom prst="rect">
+                      <a:avLst/>
+                    </a:prstGeom>
+                  </pic:spPr>
+                </pic:pic>
+              </a:graphicData>
+            </a:graphic>
+          </wp:inline>
+        </w:drawing>
+      </w:r>
       <w:r>
         <w:br w:type="page"/>
       </w:r>
@@ -2679,8 +2836,8 @@
     </w:p>
     <w:p/>
     <w:sectPr>
-      <w:footerReference w:type="even" r:id="rId22"/>
-      <w:footerReference w:type="default" r:id="rId23"/>
+      <w:footerReference w:type="even" r:id="rId24"/>
+      <w:footerReference w:type="default" r:id="rId25"/>
       <w:pgSz w:w="12240" w:h="15840"/>
       <w:pgMar w:top="1440" w:right="1800" w:bottom="900" w:left="1800" w:header="720" w:footer="720" w:gutter="0"/>
       <w:pgNumType w:start="0"/>
@@ -3718,6 +3875,7 @@
     <w:rsid w:val="00652CAD"/>
     <w:rsid w:val="006C0893"/>
     <w:rsid w:val="00A77FE4"/>
+    <w:rsid w:val="00AA2282"/>
     <w:rsid w:val="00B40E39"/>
     <w:rsid w:val="00E567F6"/>
     <w:rsid w:val="00ED0190"/>

</xml_diff>